<commit_message>
Se modifico el modelo ER
</commit_message>
<xml_diff>
--- a/Proyecto_Final_0.1/JAR Y Modelo ER/Modelo_EntidaRelacion.docx
+++ b/Proyecto_Final_0.1/JAR Y Modelo ER/Modelo_EntidaRelacion.docx
@@ -3,17 +3,22 @@
 <w:document xmlns:wpc="http://schemas.microsoft.com/office/word/2010/wordprocessingCanvas" xmlns:mc="http://schemas.openxmlformats.org/markup-compatibility/2006" xmlns:o="urn:schemas-microsoft-com:office:office" xmlns:r="http://schemas.openxmlformats.org/officeDocument/2006/relationships" xmlns:m="http://schemas.openxmlformats.org/officeDocument/2006/math" xmlns:v="urn:schemas-microsoft-com:vml" xmlns:wp14="http://schemas.microsoft.com/office/word/2010/wordprocessingDrawing" xmlns:wp="http://schemas.openxmlformats.org/drawingml/2006/wordprocessingDrawing" xmlns:w10="urn:schemas-microsoft-com:office:word" xmlns:w="http://schemas.openxmlformats.org/wordprocessingml/2006/main" xmlns:w14="http://schemas.microsoft.com/office/word/2010/wordml" xmlns:w15="http://schemas.microsoft.com/office/word/2012/wordml" xmlns:wpg="http://schemas.microsoft.com/office/word/2010/wordprocessingGroup" xmlns:wpi="http://schemas.microsoft.com/office/word/2010/wordprocessingInk" xmlns:wne="http://schemas.microsoft.com/office/word/2006/wordml" xmlns:wps="http://schemas.microsoft.com/office/word/2010/wordprocessingShape" mc:Ignorable="w14 w15 wp14">
   <w:body>
     <w:p>
-      <w:bookmarkStart w:id="0" w:name="_GoBack"/>
-      <w:bookmarkEnd w:id="0"/>
       <w:r>
         <w:rPr>
           <w:noProof/>
-          <w:lang w:eastAsia="es-MX"/>
         </w:rPr>
         <w:drawing>
-          <wp:inline distT="0" distB="0" distL="0" distR="0" wp14:anchorId="1BE9E204" wp14:editId="3FDA61A4">
-            <wp:extent cx="3848100" cy="5191881"/>
-            <wp:effectExtent l="0" t="0" r="0" b="8890"/>
+          <wp:anchor distT="0" distB="0" distL="114300" distR="114300" simplePos="0" relativeHeight="251659264" behindDoc="1" locked="0" layoutInCell="1" allowOverlap="1" wp14:anchorId="2F66CC57" wp14:editId="15B9E36D">
+            <wp:simplePos x="0" y="0"/>
+            <wp:positionH relativeFrom="page">
+              <wp:align>right</wp:align>
+            </wp:positionH>
+            <wp:positionV relativeFrom="paragraph">
+              <wp:posOffset>9525</wp:posOffset>
+            </wp:positionV>
+            <wp:extent cx="7772400" cy="3990798"/>
+            <wp:effectExtent l="0" t="0" r="0" b="0"/>
+            <wp:wrapNone/>
             <wp:docPr id="1" name="Imagen 1"/>
             <wp:cNvGraphicFramePr>
               <a:graphicFrameLocks xmlns:a="http://schemas.openxmlformats.org/drawingml/2006/main" noChangeAspect="1"/>
@@ -26,14 +31,20 @@
                     <pic:cNvPicPr/>
                   </pic:nvPicPr>
                   <pic:blipFill rotWithShape="1">
-                    <a:blip r:embed="rId4"/>
-                    <a:srcRect l="25968" t="14793" r="41955" b="8230"/>
+                    <a:blip r:embed="rId4">
+                      <a:extLst>
+                        <a:ext uri="{28A0092B-C50C-407E-A947-70E740481C1C}">
+                          <a14:useLocalDpi xmlns:a14="http://schemas.microsoft.com/office/drawing/2010/main" val="0"/>
+                        </a:ext>
+                      </a:extLst>
+                    </a:blip>
+                    <a:srcRect l="12559" t="20527" r="5465" b="4609"/>
                     <a:stretch/>
                   </pic:blipFill>
                   <pic:spPr bwMode="auto">
                     <a:xfrm>
                       <a:off x="0" y="0"/>
-                      <a:ext cx="3850397" cy="5194980"/>
+                      <a:ext cx="7772400" cy="3990798"/>
                     </a:xfrm>
                     <a:prstGeom prst="rect">
                       <a:avLst/>
@@ -50,7 +61,13 @@
                 </pic:pic>
               </a:graphicData>
             </a:graphic>
-          </wp:inline>
+            <wp14:sizeRelH relativeFrom="margin">
+              <wp14:pctWidth>0</wp14:pctWidth>
+            </wp14:sizeRelH>
+            <wp14:sizeRelV relativeFrom="margin">
+              <wp14:pctHeight>0</wp14:pctHeight>
+            </wp14:sizeRelV>
+          </wp:anchor>
         </w:drawing>
       </w:r>
     </w:p>

</xml_diff>